<commit_message>
CI/CD react con docker al VPS
</commit_message>
<xml_diff>
--- a/Intrucciones montar CI.docx
+++ b/Intrucciones montar CI.docx
@@ -51,13 +51,28 @@
     <w:p>
       <w:pPr>
         <w:pStyle w:val="Ttulo2"/>
-      </w:pPr>
-      <w:proofErr w:type="spellStart"/>
-      <w:r>
-        <w:t>docker-compose.yml</w:t>
-      </w:r>
-      <w:proofErr w:type="spellEnd"/>
-      <w:r>
+        <w:rPr>
+          <w:lang w:val="en-US"/>
+        </w:rPr>
+      </w:pPr>
+      <w:r>
+        <w:rPr>
+          <w:lang w:val="en-US"/>
+        </w:rPr>
+        <w:t>docker-</w:t>
+      </w:r>
+      <w:proofErr w:type="spellStart"/>
+      <w:r>
+        <w:rPr>
+          <w:lang w:val="en-US"/>
+        </w:rPr>
+        <w:t>compose.yml</w:t>
+      </w:r>
+      <w:proofErr w:type="spellEnd"/>
+      <w:r>
+        <w:rPr>
+          <w:lang w:val="en-US"/>
+        </w:rPr>
         <w:t>:</w:t>
       </w:r>
     </w:p>
@@ -171,50 +186,68 @@
       </w:r>
     </w:p>
     <w:p>
+      <w:pPr>
+        <w:rPr>
+          <w:lang w:val="en-US"/>
+        </w:rPr>
+      </w:pPr>
       <w:r>
         <w:rPr>
           <w:lang w:val="en-US"/>
         </w:rPr>
         <w:t xml:space="preserve">    </w:t>
       </w:r>
-      <w:proofErr w:type="spellStart"/>
-      <w:r>
-        <w:t>restart</w:t>
-      </w:r>
-      <w:proofErr w:type="spellEnd"/>
-      <w:r>
-        <w:t xml:space="preserve">: </w:t>
-      </w:r>
-      <w:proofErr w:type="spellStart"/>
-      <w:r>
-        <w:t>always</w:t>
-      </w:r>
-      <w:proofErr w:type="spellEnd"/>
-    </w:p>
-    <w:p>
-      <w:r>
-        <w:t xml:space="preserve">    </w:t>
-      </w:r>
-      <w:proofErr w:type="spellStart"/>
-      <w:r>
-        <w:t>ports</w:t>
-      </w:r>
-      <w:proofErr w:type="spellEnd"/>
-      <w:r>
-        <w:t>:</w:t>
-      </w:r>
-    </w:p>
-    <w:p>
-      <w:r>
+      <w:r>
+        <w:rPr>
+          <w:lang w:val="en-US"/>
+        </w:rPr>
+        <w:t>restart: always</w:t>
+      </w:r>
+    </w:p>
+    <w:p>
+      <w:pPr>
+        <w:rPr>
+          <w:lang w:val="en-US"/>
+        </w:rPr>
+      </w:pPr>
+      <w:r>
+        <w:rPr>
+          <w:lang w:val="en-US"/>
+        </w:rPr>
+        <w:t>    ports:</w:t>
+      </w:r>
+    </w:p>
+    <w:p>
+      <w:pPr>
+        <w:rPr>
+          <w:lang w:val="en-US"/>
+        </w:rPr>
+      </w:pPr>
+      <w:r>
+        <w:rPr>
+          <w:lang w:val="en-US"/>
+        </w:rPr>
         <w:t>      - "80:80"</w:t>
       </w:r>
     </w:p>
-    <w:p/>
+    <w:p>
+      <w:pPr>
+        <w:rPr>
+          <w:lang w:val="en-US"/>
+        </w:rPr>
+      </w:pPr>
+    </w:p>
     <w:p>
       <w:pPr>
         <w:pStyle w:val="Ttulo2"/>
-      </w:pPr>
-      <w:r>
+        <w:rPr>
+          <w:lang w:val="en-US"/>
+        </w:rPr>
+      </w:pPr>
+      <w:r>
+        <w:rPr>
+          <w:lang w:val="en-US"/>
+        </w:rPr>
         <w:t>Docker-file</w:t>
       </w:r>
     </w:p>
@@ -306,33 +339,65 @@
       </w:r>
     </w:p>
     <w:p>
-      <w:r>
+      <w:pPr>
+        <w:rPr>
+          <w:lang w:val="en-US"/>
+        </w:rPr>
+      </w:pPr>
+      <w:r>
+        <w:rPr>
+          <w:lang w:val="en-US"/>
+        </w:rPr>
         <w:t xml:space="preserve">RUN </w:t>
       </w:r>
       <w:proofErr w:type="spellStart"/>
       <w:r>
+        <w:rPr>
+          <w:lang w:val="en-US"/>
+        </w:rPr>
         <w:t>npm</w:t>
       </w:r>
       <w:proofErr w:type="spellEnd"/>
       <w:r>
-        <w:t xml:space="preserve"> run </w:t>
-      </w:r>
-      <w:proofErr w:type="spellStart"/>
-      <w:r>
-        <w:t>build</w:t>
-      </w:r>
-      <w:proofErr w:type="spellEnd"/>
-    </w:p>
-    <w:p/>
-    <w:p>
-      <w:r>
-        <w:t xml:space="preserve"># Etapa 2: Producción con </w:t>
-      </w:r>
-      <w:proofErr w:type="spellStart"/>
-      <w:r>
-        <w:t>nginx</w:t>
-      </w:r>
-      <w:proofErr w:type="spellEnd"/>
+        <w:rPr>
+          <w:lang w:val="en-US"/>
+        </w:rPr>
+        <w:t xml:space="preserve"> run build</w:t>
+      </w:r>
+    </w:p>
+    <w:p>
+      <w:pPr>
+        <w:rPr>
+          <w:lang w:val="en-US"/>
+        </w:rPr>
+      </w:pPr>
+    </w:p>
+    <w:p>
+      <w:pPr>
+        <w:rPr>
+          <w:lang w:val="en-US"/>
+        </w:rPr>
+      </w:pPr>
+      <w:r>
+        <w:rPr>
+          <w:lang w:val="en-US"/>
+        </w:rPr>
+        <w:t xml:space="preserve"># Etapa 2: </w:t>
+      </w:r>
+      <w:proofErr w:type="spellStart"/>
+      <w:r>
+        <w:rPr>
+          <w:lang w:val="en-US"/>
+        </w:rPr>
+        <w:t>Producción</w:t>
+      </w:r>
+      <w:proofErr w:type="spellEnd"/>
+      <w:r>
+        <w:rPr>
+          <w:lang w:val="en-US"/>
+        </w:rPr>
+        <w:t xml:space="preserve"> con nginx</w:t>
+      </w:r>
     </w:p>
     <w:p>
       <w:pPr>
@@ -679,6 +744,11 @@
       <w:proofErr w:type="gramEnd"/>
     </w:p>
     <w:p>
+      <w:pPr>
+        <w:rPr>
+          <w:lang w:val="en-US"/>
+        </w:rPr>
+      </w:pPr>
       <w:r>
         <w:rPr>
           <w:lang w:val="en-US"/>
@@ -686,15 +756,32 @@
         <w:t xml:space="preserve">  </w:t>
       </w:r>
       <w:r>
+        <w:rPr>
+          <w:lang w:val="en-US"/>
+        </w:rPr>
         <w:t>}</w:t>
       </w:r>
     </w:p>
     <w:p>
-      <w:r>
+      <w:pPr>
+        <w:rPr>
+          <w:lang w:val="en-US"/>
+        </w:rPr>
+      </w:pPr>
+      <w:r>
+        <w:rPr>
+          <w:lang w:val="en-US"/>
+        </w:rPr>
         <w:t>}</w:t>
       </w:r>
     </w:p>
-    <w:p/>
+    <w:p>
+      <w:pPr>
+        <w:rPr>
+          <w:lang w:val="en-US"/>
+        </w:rPr>
+      </w:pPr>
+    </w:p>
     <w:p>
       <w:pPr>
         <w:pStyle w:val="Ttulo2"/>
@@ -1315,6 +1402,11 @@
       </w:pPr>
     </w:p>
     <w:p>
+      <w:pPr>
+        <w:rPr>
+          <w:lang w:val="en-US"/>
+        </w:rPr>
+      </w:pPr>
       <w:r>
         <w:rPr>
           <w:lang w:val="en-US"/>
@@ -1322,24 +1414,30 @@
         <w:t xml:space="preserve">    </w:t>
       </w:r>
       <w:r>
-        <w:t xml:space="preserve">- </w:t>
-      </w:r>
-      <w:proofErr w:type="spellStart"/>
-      <w:r>
-        <w:t>name</w:t>
-      </w:r>
-      <w:proofErr w:type="spellEnd"/>
-      <w:r>
-        <w:t>: SSH al VPS y actualizar</w:t>
-      </w:r>
-    </w:p>
-    <w:p>
-      <w:pPr>
-        <w:rPr>
-          <w:lang w:val="en-US"/>
-        </w:rPr>
-      </w:pPr>
-      <w:r>
+        <w:rPr>
+          <w:lang w:val="en-US"/>
+        </w:rPr>
+        <w:t xml:space="preserve">- name: SSH al VPS y </w:t>
+      </w:r>
+      <w:proofErr w:type="spellStart"/>
+      <w:r>
+        <w:rPr>
+          <w:lang w:val="en-US"/>
+        </w:rPr>
+        <w:t>actualizar</w:t>
+      </w:r>
+      <w:proofErr w:type="spellEnd"/>
+    </w:p>
+    <w:p>
+      <w:pPr>
+        <w:rPr>
+          <w:lang w:val="en-US"/>
+        </w:rPr>
+      </w:pPr>
+      <w:r>
+        <w:rPr>
+          <w:lang w:val="en-US"/>
+        </w:rPr>
         <w:t xml:space="preserve">      </w:t>
       </w:r>
       <w:r>
@@ -1655,10 +1753,32 @@
     <w:p>
       <w:pPr>
         <w:pStyle w:val="Ttulo1"/>
-      </w:pPr>
-      <w:r>
-        <w:t>crear repositorio</w:t>
-      </w:r>
+        <w:rPr>
+          <w:lang w:val="en-US"/>
+        </w:rPr>
+      </w:pPr>
+      <w:proofErr w:type="spellStart"/>
+      <w:r>
+        <w:rPr>
+          <w:lang w:val="en-US"/>
+        </w:rPr>
+        <w:t>crear</w:t>
+      </w:r>
+      <w:proofErr w:type="spellEnd"/>
+      <w:r>
+        <w:rPr>
+          <w:lang w:val="en-US"/>
+        </w:rPr>
+        <w:t xml:space="preserve"> </w:t>
+      </w:r>
+      <w:proofErr w:type="spellStart"/>
+      <w:r>
+        <w:rPr>
+          <w:lang w:val="en-US"/>
+        </w:rPr>
+        <w:t>repositorio</w:t>
+      </w:r>
+      <w:proofErr w:type="spellEnd"/>
     </w:p>
     <w:p>
       <w:pPr>
@@ -1854,8 +1974,8 @@
         <w:tblLook w:val="04A0" w:firstRow="1" w:lastRow="0" w:firstColumn="1" w:lastColumn="0" w:noHBand="0" w:noVBand="1"/>
       </w:tblPr>
       <w:tblGrid>
-        <w:gridCol w:w="2346"/>
-        <w:gridCol w:w="3925"/>
+        <w:gridCol w:w="5804"/>
+        <w:gridCol w:w="3034"/>
       </w:tblGrid>
       <w:tr>
         <w:trPr>
@@ -2090,7 +2210,1552 @@
           </w:p>
         </w:tc>
       </w:tr>
+      <w:tr>
+        <w:trPr>
+          <w:tblCellSpacing w:w="15" w:type="dxa"/>
+        </w:trPr>
+        <w:tc>
+          <w:tcPr>
+            <w:tcW w:w="0" w:type="auto"/>
+            <w:vAlign w:val="center"/>
+          </w:tcPr>
+          <w:p>
+            <w:pPr>
+              <w:pStyle w:val="Ttulo2"/>
+            </w:pPr>
+          </w:p>
+          <w:p>
+            <w:pPr>
+              <w:pStyle w:val="Ttulo2"/>
+            </w:pPr>
+            <w:r>
+              <w:t xml:space="preserve">Generamos la </w:t>
+            </w:r>
+            <w:proofErr w:type="spellStart"/>
+            <w:r>
+              <w:t>key</w:t>
+            </w:r>
+            <w:proofErr w:type="spellEnd"/>
+            <w:r>
+              <w:t xml:space="preserve"> </w:t>
+            </w:r>
+            <w:proofErr w:type="spellStart"/>
+            <w:r>
+              <w:t>publica</w:t>
+            </w:r>
+            <w:proofErr w:type="spellEnd"/>
+            <w:r>
+              <w:t xml:space="preserve"> y privada SSH</w:t>
+            </w:r>
+          </w:p>
+          <w:p/>
+          <w:p>
+            <w:pPr>
+              <w:rPr>
+                <w:lang w:val="en-US"/>
+              </w:rPr>
+            </w:pPr>
+            <w:r>
+              <w:rPr>
+                <w:lang w:val="en-US"/>
+              </w:rPr>
+              <w:t xml:space="preserve">ssh-keygen -t </w:t>
+            </w:r>
+            <w:proofErr w:type="spellStart"/>
+            <w:r>
+              <w:rPr>
+                <w:lang w:val="en-US"/>
+              </w:rPr>
+              <w:t>rsa</w:t>
+            </w:r>
+            <w:proofErr w:type="spellEnd"/>
+            <w:r>
+              <w:rPr>
+                <w:lang w:val="en-US"/>
+              </w:rPr>
+              <w:t xml:space="preserve"> -b 4096 -C "</w:t>
+            </w:r>
+            <w:proofErr w:type="spellStart"/>
+            <w:r>
+              <w:rPr>
+                <w:lang w:val="en-US"/>
+              </w:rPr>
+              <w:t>github</w:t>
+            </w:r>
+            <w:proofErr w:type="spellEnd"/>
+            <w:r>
+              <w:rPr>
+                <w:lang w:val="en-US"/>
+              </w:rPr>
+              <w:t>-ci"</w:t>
+            </w:r>
+          </w:p>
+          <w:p>
+            <w:pPr>
+              <w:rPr>
+                <w:lang w:val="en-US"/>
+              </w:rPr>
+            </w:pPr>
+          </w:p>
+          <w:p>
+            <w:pPr>
+              <w:rPr>
+                <w:lang w:val="en-US"/>
+              </w:rPr>
+            </w:pPr>
+            <w:proofErr w:type="spellStart"/>
+            <w:r>
+              <w:rPr>
+                <w:lang w:val="en-US"/>
+              </w:rPr>
+              <w:t>queda</w:t>
+            </w:r>
+            <w:proofErr w:type="spellEnd"/>
+            <w:r>
+              <w:rPr>
+                <w:lang w:val="en-US"/>
+              </w:rPr>
+              <w:t xml:space="preserve"> </w:t>
+            </w:r>
+            <w:proofErr w:type="spellStart"/>
+            <w:r>
+              <w:rPr>
+                <w:lang w:val="en-US"/>
+              </w:rPr>
+              <w:t>almacenada</w:t>
+            </w:r>
+            <w:proofErr w:type="spellEnd"/>
+            <w:r>
+              <w:rPr>
+                <w:lang w:val="en-US"/>
+              </w:rPr>
+              <w:t xml:space="preserve"> </w:t>
+            </w:r>
+            <w:proofErr w:type="spellStart"/>
+            <w:proofErr w:type="gramStart"/>
+            <w:r>
+              <w:rPr>
+                <w:lang w:val="en-US"/>
+              </w:rPr>
+              <w:t>en</w:t>
+            </w:r>
+            <w:proofErr w:type="spellEnd"/>
+            <w:r>
+              <w:rPr>
+                <w:lang w:val="en-US"/>
+              </w:rPr>
+              <w:t xml:space="preserve"> :</w:t>
+            </w:r>
+            <w:proofErr w:type="gramEnd"/>
+            <w:r>
+              <w:rPr>
+                <w:lang w:val="en-US"/>
+              </w:rPr>
+              <w:t xml:space="preserve"> </w:t>
+            </w:r>
+          </w:p>
+          <w:p>
+            <w:pPr>
+              <w:rPr>
+                <w:lang w:val="en-US"/>
+              </w:rPr>
+            </w:pPr>
+            <w:r>
+              <w:rPr>
+                <w:lang w:val="en-US"/>
+              </w:rPr>
+              <w:t>C:\Users\tu_usuario\.ssh\github_ci_key</w:t>
+            </w:r>
+          </w:p>
+          <w:p>
+            <w:pPr>
+              <w:rPr>
+                <w:lang w:val="en-US"/>
+              </w:rPr>
+            </w:pPr>
+          </w:p>
+          <w:p>
+            <w:r>
+              <w:t>Verificar la llave con e</w:t>
+            </w:r>
+            <w:r>
+              <w:t>ste comando:</w:t>
+            </w:r>
+          </w:p>
+          <w:p>
+            <w:pPr>
+              <w:rPr>
+                <w:lang w:val="en-US"/>
+              </w:rPr>
+            </w:pPr>
+            <w:r>
+              <w:rPr>
+                <w:lang w:val="en-US"/>
+              </w:rPr>
+              <w:t>type C:\Users\tu_usuario\.ssh\github_ci_key.pub</w:t>
+            </w:r>
+          </w:p>
+          <w:p>
+            <w:pPr>
+              <w:rPr>
+                <w:lang w:val="en-US"/>
+              </w:rPr>
+            </w:pPr>
+          </w:p>
+          <w:p>
+            <w:r>
+              <w:t>una vez verificada copiarla e</w:t>
+            </w:r>
+            <w:r>
+              <w:t xml:space="preserve">n el servidor VPS y en </w:t>
+            </w:r>
+            <w:proofErr w:type="spellStart"/>
+            <w:r>
+              <w:t>git</w:t>
+            </w:r>
+            <w:proofErr w:type="spellEnd"/>
+            <w:r>
+              <w:t xml:space="preserve"> </w:t>
+            </w:r>
+            <w:proofErr w:type="spellStart"/>
+            <w:r>
+              <w:t>secrects</w:t>
+            </w:r>
+            <w:proofErr w:type="spellEnd"/>
+          </w:p>
+          <w:p/>
+        </w:tc>
+        <w:tc>
+          <w:tcPr>
+            <w:tcW w:w="0" w:type="auto"/>
+            <w:vAlign w:val="center"/>
+          </w:tcPr>
+          <w:p>
+            <w:pPr>
+              <w:pStyle w:val="Ttulo2"/>
+            </w:pPr>
+          </w:p>
+        </w:tc>
+      </w:tr>
     </w:tbl>
+    <w:p>
+      <w:pPr>
+        <w:pStyle w:val="Ttulo2"/>
+      </w:pPr>
+      <w:r>
+        <w:t xml:space="preserve">Crear directorios y archivo de </w:t>
+      </w:r>
+      <w:proofErr w:type="spellStart"/>
+      <w:r>
+        <w:t>despiegue</w:t>
+      </w:r>
+      <w:proofErr w:type="spellEnd"/>
+      <w:r>
+        <w:t xml:space="preserve"> en VPS</w:t>
+      </w:r>
+    </w:p>
+    <w:p/>
+    <w:p>
+      <w:r>
+        <w:t>Navegamos al /home del usuario</w:t>
+      </w:r>
+    </w:p>
+    <w:p>
+      <w:r>
+        <w:t xml:space="preserve">Como la composición del VPS es tipo hosting </w:t>
+      </w:r>
+      <w:r>
+        <w:t xml:space="preserve">Ya que tienes carpetas como </w:t>
+      </w:r>
+      <w:proofErr w:type="spellStart"/>
+      <w:r>
+        <w:t>htdocs</w:t>
+      </w:r>
+      <w:proofErr w:type="spellEnd"/>
+      <w:r>
+        <w:t xml:space="preserve"> y logs, parece que tu VPS está usando una estructura tipo </w:t>
+      </w:r>
+      <w:r>
+        <w:rPr>
+          <w:b/>
+          <w:bCs/>
+        </w:rPr>
+        <w:t xml:space="preserve">hosting (como Apache o </w:t>
+      </w:r>
+      <w:proofErr w:type="spellStart"/>
+      <w:r>
+        <w:rPr>
+          <w:b/>
+          <w:bCs/>
+        </w:rPr>
+        <w:t>Nginx</w:t>
+      </w:r>
+      <w:proofErr w:type="spellEnd"/>
+      <w:r>
+        <w:rPr>
+          <w:b/>
+          <w:bCs/>
+        </w:rPr>
+        <w:t xml:space="preserve"> por defecto)</w:t>
+      </w:r>
+      <w:r>
+        <w:t>.</w:t>
+      </w:r>
+    </w:p>
+    <w:p>
+      <w:r>
+        <w:t xml:space="preserve">Pero como estás usando </w:t>
+      </w:r>
+      <w:r>
+        <w:rPr>
+          <w:b/>
+          <w:bCs/>
+        </w:rPr>
+        <w:t xml:space="preserve">Docker + </w:t>
+      </w:r>
+      <w:proofErr w:type="spellStart"/>
+      <w:r>
+        <w:rPr>
+          <w:b/>
+          <w:bCs/>
+        </w:rPr>
+        <w:t>Nginx</w:t>
+      </w:r>
+      <w:proofErr w:type="spellEnd"/>
+      <w:r>
+        <w:t xml:space="preserve"> para servir la </w:t>
+      </w:r>
+      <w:proofErr w:type="gramStart"/>
+      <w:r>
+        <w:t>app</w:t>
+      </w:r>
+      <w:proofErr w:type="gramEnd"/>
+      <w:r>
+        <w:t xml:space="preserve"> </w:t>
+      </w:r>
+      <w:proofErr w:type="spellStart"/>
+      <w:r>
+        <w:t>React</w:t>
+      </w:r>
+      <w:proofErr w:type="spellEnd"/>
+      <w:r>
+        <w:t xml:space="preserve"> (según nuestro plan), lo ideal es crear una nueva carpeta en tu home para ese propósito.</w:t>
+      </w:r>
+    </w:p>
+    <w:p>
+      <w:r>
+        <w:lastRenderedPageBreak/>
+        <w:t>Procedemos a crear los directorios:</w:t>
+      </w:r>
+    </w:p>
+    <w:p>
+      <w:pPr>
+        <w:rPr>
+          <w:lang w:val="en-US"/>
+        </w:rPr>
+      </w:pPr>
+      <w:proofErr w:type="spellStart"/>
+      <w:r>
+        <w:rPr>
+          <w:lang w:val="en-US"/>
+        </w:rPr>
+        <w:t>mkdir</w:t>
+      </w:r>
+      <w:proofErr w:type="spellEnd"/>
+      <w:r>
+        <w:rPr>
+          <w:lang w:val="en-US"/>
+        </w:rPr>
+        <w:t xml:space="preserve"> -p ~/react-</w:t>
+      </w:r>
+      <w:proofErr w:type="spellStart"/>
+      <w:r>
+        <w:rPr>
+          <w:lang w:val="en-US"/>
+        </w:rPr>
+        <w:t>cicd</w:t>
+      </w:r>
+      <w:proofErr w:type="spellEnd"/>
+    </w:p>
+    <w:p>
+      <w:pPr>
+        <w:rPr>
+          <w:lang w:val="en-US"/>
+        </w:rPr>
+      </w:pPr>
+      <w:r>
+        <w:rPr>
+          <w:lang w:val="en-US"/>
+        </w:rPr>
+        <w:t>cd ~/react-</w:t>
+      </w:r>
+      <w:proofErr w:type="spellStart"/>
+      <w:r>
+        <w:rPr>
+          <w:lang w:val="en-US"/>
+        </w:rPr>
+        <w:t>cicd</w:t>
+      </w:r>
+      <w:proofErr w:type="spellEnd"/>
+    </w:p>
+    <w:p>
+      <w:pPr>
+        <w:rPr>
+          <w:lang w:val="en-US"/>
+        </w:rPr>
+      </w:pPr>
+    </w:p>
+    <w:p>
+      <w:r>
+        <w:t xml:space="preserve">creamos el archive </w:t>
+      </w:r>
+      <w:proofErr w:type="spellStart"/>
+      <w:r>
+        <w:t>docker-c</w:t>
+      </w:r>
+      <w:r>
+        <w:t>ompose.yml</w:t>
+      </w:r>
+      <w:proofErr w:type="spellEnd"/>
+      <w:r>
+        <w:t xml:space="preserve"> con el comando</w:t>
+      </w:r>
+    </w:p>
+    <w:p>
+      <w:r>
+        <w:t xml:space="preserve">nano </w:t>
+      </w:r>
+      <w:proofErr w:type="spellStart"/>
+      <w:r>
+        <w:t>docker-c</w:t>
+      </w:r>
+      <w:r>
+        <w:t>ompose.yml</w:t>
+      </w:r>
+      <w:proofErr w:type="spellEnd"/>
+    </w:p>
+    <w:p/>
+    <w:p>
+      <w:r>
+        <w:t xml:space="preserve">y pegamos lo siguiente: </w:t>
+      </w:r>
+    </w:p>
+    <w:p>
+      <w:pPr>
+        <w:rPr>
+          <w:lang w:val="en-US"/>
+        </w:rPr>
+      </w:pPr>
+      <w:r>
+        <w:rPr>
+          <w:lang w:val="en-US"/>
+        </w:rPr>
+        <w:t>version: '3'</w:t>
+      </w:r>
+    </w:p>
+    <w:p>
+      <w:pPr>
+        <w:rPr>
+          <w:lang w:val="en-US"/>
+        </w:rPr>
+      </w:pPr>
+      <w:r>
+        <w:rPr>
+          <w:lang w:val="en-US"/>
+        </w:rPr>
+        <w:t>services:</w:t>
+      </w:r>
+    </w:p>
+    <w:p>
+      <w:pPr>
+        <w:rPr>
+          <w:lang w:val="en-US"/>
+        </w:rPr>
+      </w:pPr>
+      <w:r>
+        <w:rPr>
+          <w:lang w:val="en-US"/>
+        </w:rPr>
+        <w:t xml:space="preserve">  react-app:</w:t>
+      </w:r>
+    </w:p>
+    <w:p>
+      <w:pPr>
+        <w:rPr>
+          <w:lang w:val="en-US"/>
+        </w:rPr>
+      </w:pPr>
+      <w:r>
+        <w:rPr>
+          <w:lang w:val="en-US"/>
+        </w:rPr>
+        <w:t xml:space="preserve">    image: </w:t>
+      </w:r>
+      <w:proofErr w:type="spellStart"/>
+      <w:proofErr w:type="gramStart"/>
+      <w:r>
+        <w:rPr>
+          <w:lang w:val="en-US"/>
+        </w:rPr>
+        <w:t>nginx:stable</w:t>
+      </w:r>
+      <w:proofErr w:type="gramEnd"/>
+      <w:r>
+        <w:rPr>
+          <w:lang w:val="en-US"/>
+        </w:rPr>
+        <w:t>-alpine</w:t>
+      </w:r>
+      <w:proofErr w:type="spellEnd"/>
+    </w:p>
+    <w:p>
+      <w:pPr>
+        <w:rPr>
+          <w:lang w:val="en-US"/>
+        </w:rPr>
+      </w:pPr>
+      <w:r>
+        <w:rPr>
+          <w:lang w:val="en-US"/>
+        </w:rPr>
+        <w:t xml:space="preserve">    </w:t>
+      </w:r>
+      <w:proofErr w:type="spellStart"/>
+      <w:r>
+        <w:rPr>
+          <w:lang w:val="en-US"/>
+        </w:rPr>
+        <w:t>container_name</w:t>
+      </w:r>
+      <w:proofErr w:type="spellEnd"/>
+      <w:r>
+        <w:rPr>
+          <w:lang w:val="en-US"/>
+        </w:rPr>
+        <w:t>: react-app</w:t>
+      </w:r>
+    </w:p>
+    <w:p>
+      <w:pPr>
+        <w:rPr>
+          <w:lang w:val="en-US"/>
+        </w:rPr>
+      </w:pPr>
+      <w:r>
+        <w:rPr>
+          <w:lang w:val="en-US"/>
+        </w:rPr>
+        <w:t xml:space="preserve">    restart: always</w:t>
+      </w:r>
+    </w:p>
+    <w:p>
+      <w:pPr>
+        <w:rPr>
+          <w:lang w:val="en-US"/>
+        </w:rPr>
+      </w:pPr>
+      <w:r>
+        <w:rPr>
+          <w:lang w:val="en-US"/>
+        </w:rPr>
+        <w:t xml:space="preserve">    ports:</w:t>
+      </w:r>
+    </w:p>
+    <w:p>
+      <w:pPr>
+        <w:rPr>
+          <w:lang w:val="en-US"/>
+        </w:rPr>
+      </w:pPr>
+      <w:r>
+        <w:rPr>
+          <w:lang w:val="en-US"/>
+        </w:rPr>
+        <w:t xml:space="preserve">      - "80:80"</w:t>
+      </w:r>
+    </w:p>
+    <w:p>
+      <w:pPr>
+        <w:rPr>
+          <w:lang w:val="en-US"/>
+        </w:rPr>
+      </w:pPr>
+      <w:r>
+        <w:rPr>
+          <w:lang w:val="en-US"/>
+        </w:rPr>
+        <w:t xml:space="preserve">    volumes:</w:t>
+      </w:r>
+    </w:p>
+    <w:p>
+      <w:pPr>
+        <w:rPr>
+          <w:lang w:val="en-US"/>
+        </w:rPr>
+      </w:pPr>
+      <w:r>
+        <w:rPr>
+          <w:lang w:val="en-US"/>
+        </w:rPr>
+        <w:t xml:space="preserve">      </w:t>
+      </w:r>
+      <w:proofErr w:type="gramStart"/>
+      <w:r>
+        <w:rPr>
+          <w:lang w:val="en-US"/>
+        </w:rPr>
+        <w:t>- .</w:t>
+      </w:r>
+      <w:proofErr w:type="gramEnd"/>
+      <w:r>
+        <w:rPr>
+          <w:lang w:val="en-US"/>
+        </w:rPr>
+        <w:t>/app:/</w:t>
+      </w:r>
+      <w:proofErr w:type="spellStart"/>
+      <w:r>
+        <w:rPr>
+          <w:lang w:val="en-US"/>
+        </w:rPr>
+        <w:t>usr</w:t>
+      </w:r>
+      <w:proofErr w:type="spellEnd"/>
+      <w:r>
+        <w:rPr>
+          <w:lang w:val="en-US"/>
+        </w:rPr>
+        <w:t>/share/nginx/html</w:t>
+      </w:r>
+    </w:p>
+    <w:p>
+      <w:r>
+        <w:rPr>
+          <w:lang w:val="en-US"/>
+        </w:rPr>
+        <w:t xml:space="preserve">      </w:t>
+      </w:r>
+      <w:r>
+        <w:t>- ./</w:t>
+      </w:r>
+      <w:proofErr w:type="spellStart"/>
+      <w:r>
+        <w:t>nginx.conf</w:t>
+      </w:r>
+      <w:proofErr w:type="spellEnd"/>
+      <w:r>
+        <w:t>:/</w:t>
+      </w:r>
+      <w:proofErr w:type="spellStart"/>
+      <w:r>
+        <w:t>etc</w:t>
+      </w:r>
+      <w:proofErr w:type="spellEnd"/>
+      <w:r>
+        <w:t>/</w:t>
+      </w:r>
+      <w:proofErr w:type="spellStart"/>
+      <w:r>
+        <w:t>nginx</w:t>
+      </w:r>
+      <w:proofErr w:type="spellEnd"/>
+      <w:r>
+        <w:t>/</w:t>
+      </w:r>
+      <w:proofErr w:type="spellStart"/>
+      <w:r>
+        <w:t>conf.d</w:t>
+      </w:r>
+      <w:proofErr w:type="spellEnd"/>
+      <w:r>
+        <w:t>/</w:t>
+      </w:r>
+      <w:proofErr w:type="spellStart"/>
+      <w:r>
+        <w:t>default.conf</w:t>
+      </w:r>
+      <w:proofErr w:type="spellEnd"/>
+    </w:p>
+    <w:p/>
+    <w:p>
+      <w:r>
+        <w:t xml:space="preserve">Hacemos lo mismo con el </w:t>
+      </w:r>
+      <w:proofErr w:type="spellStart"/>
+      <w:r>
+        <w:t>nginx.conf</w:t>
+      </w:r>
+      <w:proofErr w:type="spellEnd"/>
+    </w:p>
+    <w:p>
+      <w:r>
+        <w:t xml:space="preserve">Nano </w:t>
+      </w:r>
+      <w:proofErr w:type="spellStart"/>
+      <w:r>
+        <w:t>nginx.conf</w:t>
+      </w:r>
+      <w:proofErr w:type="spellEnd"/>
+    </w:p>
+    <w:p>
+      <w:pPr>
+        <w:rPr>
+          <w:lang w:val="en-US"/>
+        </w:rPr>
+      </w:pPr>
+      <w:r>
+        <w:rPr>
+          <w:lang w:val="en-US"/>
+        </w:rPr>
+        <w:t>server {</w:t>
+      </w:r>
+    </w:p>
+    <w:p>
+      <w:pPr>
+        <w:rPr>
+          <w:lang w:val="en-US"/>
+        </w:rPr>
+      </w:pPr>
+      <w:r>
+        <w:rPr>
+          <w:lang w:val="en-US"/>
+        </w:rPr>
+        <w:t xml:space="preserve">  listen </w:t>
+      </w:r>
+      <w:proofErr w:type="gramStart"/>
+      <w:r>
+        <w:rPr>
+          <w:lang w:val="en-US"/>
+        </w:rPr>
+        <w:t>80;</w:t>
+      </w:r>
+      <w:proofErr w:type="gramEnd"/>
+    </w:p>
+    <w:p>
+      <w:pPr>
+        <w:rPr>
+          <w:lang w:val="en-US"/>
+        </w:rPr>
+      </w:pPr>
+      <w:r>
+        <w:rPr>
+          <w:lang w:val="en-US"/>
+        </w:rPr>
+        <w:t xml:space="preserve">  </w:t>
+      </w:r>
+      <w:proofErr w:type="spellStart"/>
+      <w:r>
+        <w:rPr>
+          <w:lang w:val="en-US"/>
+        </w:rPr>
+        <w:t>server_name</w:t>
+      </w:r>
+      <w:proofErr w:type="spellEnd"/>
+      <w:r>
+        <w:rPr>
+          <w:lang w:val="en-US"/>
+        </w:rPr>
+        <w:t xml:space="preserve"> </w:t>
+      </w:r>
+      <w:proofErr w:type="gramStart"/>
+      <w:r>
+        <w:rPr>
+          <w:lang w:val="en-US"/>
+        </w:rPr>
+        <w:t>localhost;</w:t>
+      </w:r>
+      <w:proofErr w:type="gramEnd"/>
+    </w:p>
+    <w:p>
+      <w:pPr>
+        <w:rPr>
+          <w:lang w:val="en-US"/>
+        </w:rPr>
+      </w:pPr>
+    </w:p>
+    <w:p>
+      <w:pPr>
+        <w:rPr>
+          <w:lang w:val="en-US"/>
+        </w:rPr>
+      </w:pPr>
+      <w:r>
+        <w:rPr>
+          <w:lang w:val="en-US"/>
+        </w:rPr>
+        <w:lastRenderedPageBreak/>
+        <w:t xml:space="preserve">  root /</w:t>
+      </w:r>
+      <w:proofErr w:type="spellStart"/>
+      <w:r>
+        <w:rPr>
+          <w:lang w:val="en-US"/>
+        </w:rPr>
+        <w:t>usr</w:t>
+      </w:r>
+      <w:proofErr w:type="spellEnd"/>
+      <w:r>
+        <w:rPr>
+          <w:lang w:val="en-US"/>
+        </w:rPr>
+        <w:t>/share/nginx/</w:t>
+      </w:r>
+      <w:proofErr w:type="gramStart"/>
+      <w:r>
+        <w:rPr>
+          <w:lang w:val="en-US"/>
+        </w:rPr>
+        <w:t>html;</w:t>
+      </w:r>
+      <w:proofErr w:type="gramEnd"/>
+    </w:p>
+    <w:p>
+      <w:pPr>
+        <w:rPr>
+          <w:lang w:val="en-US"/>
+        </w:rPr>
+      </w:pPr>
+      <w:r>
+        <w:rPr>
+          <w:lang w:val="en-US"/>
+        </w:rPr>
+        <w:t xml:space="preserve">  index </w:t>
+      </w:r>
+      <w:proofErr w:type="gramStart"/>
+      <w:r>
+        <w:rPr>
+          <w:lang w:val="en-US"/>
+        </w:rPr>
+        <w:t>index.html;</w:t>
+      </w:r>
+      <w:proofErr w:type="gramEnd"/>
+    </w:p>
+    <w:p>
+      <w:pPr>
+        <w:rPr>
+          <w:lang w:val="en-US"/>
+        </w:rPr>
+      </w:pPr>
+    </w:p>
+    <w:p>
+      <w:pPr>
+        <w:rPr>
+          <w:lang w:val="en-US"/>
+        </w:rPr>
+      </w:pPr>
+      <w:r>
+        <w:rPr>
+          <w:lang w:val="en-US"/>
+        </w:rPr>
+        <w:t xml:space="preserve">  location / {</w:t>
+      </w:r>
+    </w:p>
+    <w:p>
+      <w:pPr>
+        <w:rPr>
+          <w:lang w:val="en-US"/>
+        </w:rPr>
+      </w:pPr>
+      <w:r>
+        <w:rPr>
+          <w:lang w:val="en-US"/>
+        </w:rPr>
+        <w:t xml:space="preserve">    </w:t>
+      </w:r>
+      <w:proofErr w:type="spellStart"/>
+      <w:r>
+        <w:rPr>
+          <w:lang w:val="en-US"/>
+        </w:rPr>
+        <w:t>try_files</w:t>
+      </w:r>
+      <w:proofErr w:type="spellEnd"/>
+      <w:r>
+        <w:rPr>
+          <w:lang w:val="en-US"/>
+        </w:rPr>
+        <w:t xml:space="preserve"> $</w:t>
+      </w:r>
+      <w:proofErr w:type="spellStart"/>
+      <w:r>
+        <w:rPr>
+          <w:lang w:val="en-US"/>
+        </w:rPr>
+        <w:t>uri</w:t>
+      </w:r>
+      <w:proofErr w:type="spellEnd"/>
+      <w:r>
+        <w:rPr>
+          <w:lang w:val="en-US"/>
+        </w:rPr>
+        <w:t xml:space="preserve"> /</w:t>
+      </w:r>
+      <w:proofErr w:type="gramStart"/>
+      <w:r>
+        <w:rPr>
+          <w:lang w:val="en-US"/>
+        </w:rPr>
+        <w:t>index.html;</w:t>
+      </w:r>
+      <w:proofErr w:type="gramEnd"/>
+    </w:p>
+    <w:p>
+      <w:r>
+        <w:rPr>
+          <w:lang w:val="en-US"/>
+        </w:rPr>
+        <w:t xml:space="preserve">  </w:t>
+      </w:r>
+      <w:r>
+        <w:t>}</w:t>
+      </w:r>
+    </w:p>
+    <w:p>
+      <w:r>
+        <w:t>}</w:t>
+      </w:r>
+    </w:p>
+    <w:p/>
+    <w:p/>
+    <w:p>
+      <w:pPr>
+        <w:pStyle w:val="Ttulo2"/>
+      </w:pPr>
+      <w:r>
+        <w:t xml:space="preserve">Creamos el </w:t>
+      </w:r>
+      <w:proofErr w:type="spellStart"/>
+      <w:r>
+        <w:t>dir</w:t>
+      </w:r>
+      <w:proofErr w:type="spellEnd"/>
+      <w:r>
+        <w:t xml:space="preserve"> de la APP</w:t>
+      </w:r>
+    </w:p>
+    <w:p/>
+    <w:p>
+      <w:proofErr w:type="spellStart"/>
+      <w:r>
+        <w:t>mkdir</w:t>
+      </w:r>
+      <w:proofErr w:type="spellEnd"/>
+      <w:r>
+        <w:t xml:space="preserve"> </w:t>
+      </w:r>
+      <w:proofErr w:type="gramStart"/>
+      <w:r>
+        <w:t>app</w:t>
+      </w:r>
+      <w:proofErr w:type="gramEnd"/>
+    </w:p>
+    <w:p/>
+    <w:p>
+      <w:pPr>
+        <w:pStyle w:val="Ttulo2"/>
+      </w:pPr>
+      <w:r>
+        <w:t xml:space="preserve">Actualizamos el </w:t>
+      </w:r>
+      <w:proofErr w:type="spellStart"/>
+      <w:r>
+        <w:t>workflow</w:t>
+      </w:r>
+      <w:proofErr w:type="spellEnd"/>
+      <w:r>
+        <w:t xml:space="preserve"> </w:t>
+      </w:r>
+    </w:p>
+    <w:p/>
+    <w:p>
+      <w:r>
+        <w:t xml:space="preserve">En el paso de </w:t>
+      </w:r>
+      <w:r>
+        <w:rPr>
+          <w:b/>
+          <w:bCs/>
+        </w:rPr>
+        <w:t>SCP</w:t>
+      </w:r>
+      <w:r>
+        <w:t xml:space="preserve"> (</w:t>
+      </w:r>
+      <w:proofErr w:type="spellStart"/>
+      <w:r>
+        <w:t>dist</w:t>
+      </w:r>
+      <w:proofErr w:type="spellEnd"/>
+      <w:r>
+        <w:t xml:space="preserve">/*) y </w:t>
+      </w:r>
+      <w:r>
+        <w:rPr>
+          <w:b/>
+          <w:bCs/>
+        </w:rPr>
+        <w:t>SSH</w:t>
+      </w:r>
+      <w:r>
+        <w:t xml:space="preserve">, actualiza los </w:t>
+      </w:r>
+      <w:proofErr w:type="spellStart"/>
+      <w:r>
+        <w:t>paths</w:t>
+      </w:r>
+      <w:proofErr w:type="spellEnd"/>
+      <w:r>
+        <w:t>:</w:t>
+      </w:r>
+    </w:p>
+    <w:p>
+      <w:pPr>
+        <w:rPr>
+          <w:b/>
+          <w:bCs/>
+          <w:lang w:val="en-US"/>
+        </w:rPr>
+      </w:pPr>
+      <w:r>
+        <w:rPr>
+          <w:b/>
+          <w:bCs/>
+          <w:lang w:val="en-US"/>
+        </w:rPr>
+        <w:t>En .</w:t>
+      </w:r>
+      <w:proofErr w:type="spellStart"/>
+      <w:r>
+        <w:rPr>
+          <w:b/>
+          <w:bCs/>
+          <w:lang w:val="en-US"/>
+        </w:rPr>
+        <w:t>github</w:t>
+      </w:r>
+      <w:proofErr w:type="spellEnd"/>
+      <w:r>
+        <w:rPr>
+          <w:b/>
+          <w:bCs/>
+          <w:lang w:val="en-US"/>
+        </w:rPr>
+        <w:t>/workflows/</w:t>
+      </w:r>
+      <w:proofErr w:type="spellStart"/>
+      <w:r>
+        <w:rPr>
+          <w:b/>
+          <w:bCs/>
+          <w:lang w:val="en-US"/>
+        </w:rPr>
+        <w:t>deploy.yml</w:t>
+      </w:r>
+      <w:proofErr w:type="spellEnd"/>
+      <w:r>
+        <w:rPr>
+          <w:b/>
+          <w:bCs/>
+          <w:lang w:val="en-US"/>
+        </w:rPr>
+        <w:t>:</w:t>
+      </w:r>
+    </w:p>
+    <w:p>
+      <w:proofErr w:type="spellStart"/>
+      <w:r>
+        <w:t>yaml</w:t>
+      </w:r>
+      <w:proofErr w:type="spellEnd"/>
+    </w:p>
+    <w:p>
+      <w:proofErr w:type="spellStart"/>
+      <w:r>
+        <w:t>CopiarEditar</w:t>
+      </w:r>
+      <w:proofErr w:type="spellEnd"/>
+    </w:p>
+    <w:p>
+      <w:r>
+        <w:t xml:space="preserve"># Enviar la carpeta </w:t>
+      </w:r>
+      <w:proofErr w:type="spellStart"/>
+      <w:r>
+        <w:t>build</w:t>
+      </w:r>
+      <w:proofErr w:type="spellEnd"/>
+      <w:r>
+        <w:t xml:space="preserve"> a la carpeta </w:t>
+      </w:r>
+      <w:proofErr w:type="gramStart"/>
+      <w:r>
+        <w:t>app</w:t>
+      </w:r>
+      <w:proofErr w:type="gramEnd"/>
+      <w:r>
+        <w:t xml:space="preserve"> en el VPS</w:t>
+      </w:r>
+    </w:p>
+    <w:p>
+      <w:pPr>
+        <w:rPr>
+          <w:lang w:val="en-US"/>
+        </w:rPr>
+      </w:pPr>
+      <w:r>
+        <w:rPr>
+          <w:lang w:val="en-US"/>
+        </w:rPr>
+        <w:t>name: Deploy to VPS</w:t>
+      </w:r>
+    </w:p>
+    <w:p>
+      <w:pPr>
+        <w:rPr>
+          <w:lang w:val="en-US"/>
+        </w:rPr>
+      </w:pPr>
+    </w:p>
+    <w:p>
+      <w:pPr>
+        <w:rPr>
+          <w:lang w:val="en-US"/>
+        </w:rPr>
+      </w:pPr>
+      <w:r>
+        <w:rPr>
+          <w:lang w:val="en-US"/>
+        </w:rPr>
+        <w:t>on:</w:t>
+      </w:r>
+    </w:p>
+    <w:p>
+      <w:pPr>
+        <w:rPr>
+          <w:lang w:val="en-US"/>
+        </w:rPr>
+      </w:pPr>
+      <w:r>
+        <w:rPr>
+          <w:lang w:val="en-US"/>
+        </w:rPr>
+        <w:t>  push:</w:t>
+      </w:r>
+    </w:p>
+    <w:p>
+      <w:pPr>
+        <w:rPr>
+          <w:lang w:val="en-US"/>
+        </w:rPr>
+      </w:pPr>
+      <w:r>
+        <w:rPr>
+          <w:lang w:val="en-US"/>
+        </w:rPr>
+        <w:t>    branches:</w:t>
+      </w:r>
+    </w:p>
+    <w:p>
+      <w:pPr>
+        <w:rPr>
+          <w:lang w:val="en-US"/>
+        </w:rPr>
+      </w:pPr>
+      <w:r>
+        <w:rPr>
+          <w:lang w:val="en-US"/>
+        </w:rPr>
+        <w:t>      - main</w:t>
+      </w:r>
+    </w:p>
+    <w:p>
+      <w:pPr>
+        <w:rPr>
+          <w:lang w:val="en-US"/>
+        </w:rPr>
+      </w:pPr>
+    </w:p>
+    <w:p>
+      <w:pPr>
+        <w:rPr>
+          <w:lang w:val="en-US"/>
+        </w:rPr>
+      </w:pPr>
+      <w:r>
+        <w:rPr>
+          <w:lang w:val="en-US"/>
+        </w:rPr>
+        <w:t>jobs:</w:t>
+      </w:r>
+    </w:p>
+    <w:p>
+      <w:pPr>
+        <w:rPr>
+          <w:lang w:val="en-US"/>
+        </w:rPr>
+      </w:pPr>
+      <w:r>
+        <w:rPr>
+          <w:lang w:val="en-US"/>
+        </w:rPr>
+        <w:t>  deploy:</w:t>
+      </w:r>
+    </w:p>
+    <w:p>
+      <w:pPr>
+        <w:rPr>
+          <w:lang w:val="en-US"/>
+        </w:rPr>
+      </w:pPr>
+      <w:r>
+        <w:rPr>
+          <w:lang w:val="en-US"/>
+        </w:rPr>
+        <w:t>    runs-on: ubuntu-latest</w:t>
+      </w:r>
+    </w:p>
+    <w:p>
+      <w:pPr>
+        <w:rPr>
+          <w:lang w:val="en-US"/>
+        </w:rPr>
+      </w:pPr>
+      <w:r>
+        <w:rPr>
+          <w:lang w:val="en-US"/>
+        </w:rPr>
+        <w:t>    steps:</w:t>
+      </w:r>
+    </w:p>
+    <w:p>
+      <w:r>
+        <w:rPr>
+          <w:lang w:val="en-US"/>
+        </w:rPr>
+        <w:t xml:space="preserve">      </w:t>
+      </w:r>
+      <w:r>
+        <w:t xml:space="preserve"># Enviar la carpeta </w:t>
+      </w:r>
+      <w:proofErr w:type="spellStart"/>
+      <w:r>
+        <w:t>build</w:t>
+      </w:r>
+      <w:proofErr w:type="spellEnd"/>
+      <w:r>
+        <w:t xml:space="preserve"> a la carpeta </w:t>
+      </w:r>
+      <w:proofErr w:type="gramStart"/>
+      <w:r>
+        <w:t>app</w:t>
+      </w:r>
+      <w:proofErr w:type="gramEnd"/>
+      <w:r>
+        <w:t xml:space="preserve"> en el VPS</w:t>
+      </w:r>
+    </w:p>
+    <w:p>
+      <w:pPr>
+        <w:rPr>
+          <w:lang w:val="en-US"/>
+        </w:rPr>
+      </w:pPr>
+      <w:r>
+        <w:t xml:space="preserve">      </w:t>
+      </w:r>
+      <w:r>
+        <w:rPr>
+          <w:lang w:val="en-US"/>
+        </w:rPr>
+        <w:t>- name: Subir build a VPS</w:t>
+      </w:r>
+    </w:p>
+    <w:p>
+      <w:pPr>
+        <w:rPr>
+          <w:lang w:val="en-US"/>
+        </w:rPr>
+      </w:pPr>
+      <w:r>
+        <w:rPr>
+          <w:lang w:val="en-US"/>
+        </w:rPr>
+        <w:t>        uses: appleboy/scp-action@v0.1.3</w:t>
+      </w:r>
+    </w:p>
+    <w:p>
+      <w:pPr>
+        <w:rPr>
+          <w:lang w:val="en-US"/>
+        </w:rPr>
+      </w:pPr>
+      <w:r>
+        <w:rPr>
+          <w:lang w:val="en-US"/>
+        </w:rPr>
+        <w:t>        with:</w:t>
+      </w:r>
+    </w:p>
+    <w:p>
+      <w:pPr>
+        <w:rPr>
+          <w:lang w:val="en-US"/>
+        </w:rPr>
+      </w:pPr>
+      <w:r>
+        <w:rPr>
+          <w:lang w:val="en-US"/>
+        </w:rPr>
+        <w:t>          host: ${{ secrets.VPS_HOST }}</w:t>
+      </w:r>
+    </w:p>
+    <w:p>
+      <w:pPr>
+        <w:rPr>
+          <w:lang w:val="en-US"/>
+        </w:rPr>
+      </w:pPr>
+      <w:r>
+        <w:rPr>
+          <w:lang w:val="en-US"/>
+        </w:rPr>
+        <w:t>          username: ${{ secrets.VPS_USER }}</w:t>
+      </w:r>
+    </w:p>
+    <w:p>
+      <w:pPr>
+        <w:rPr>
+          <w:lang w:val="en-US"/>
+        </w:rPr>
+      </w:pPr>
+      <w:r>
+        <w:rPr>
+          <w:lang w:val="en-US"/>
+        </w:rPr>
+        <w:t>          key: ${{ secrets.VPS_SSH_KEY }}</w:t>
+      </w:r>
+    </w:p>
+    <w:p>
+      <w:pPr>
+        <w:rPr>
+          <w:lang w:val="en-US"/>
+        </w:rPr>
+      </w:pPr>
+      <w:r>
+        <w:rPr>
+          <w:lang w:val="en-US"/>
+        </w:rPr>
+        <w:t>          port: 22</w:t>
+      </w:r>
+    </w:p>
+    <w:p>
+      <w:pPr>
+        <w:rPr>
+          <w:lang w:val="en-US"/>
+        </w:rPr>
+      </w:pPr>
+      <w:r>
+        <w:rPr>
+          <w:lang w:val="en-US"/>
+        </w:rPr>
+        <w:t>          source: "dist/*"</w:t>
+      </w:r>
+    </w:p>
+    <w:p>
+      <w:pPr>
+        <w:rPr>
+          <w:lang w:val="en-US"/>
+        </w:rPr>
+      </w:pPr>
+      <w:r>
+        <w:rPr>
+          <w:lang w:val="en-US"/>
+        </w:rPr>
+        <w:t>          target: "/home/${{ secrets.VPS_USER }}/react-cicd/app"</w:t>
+      </w:r>
+    </w:p>
+    <w:p>
+      <w:pPr>
+        <w:rPr>
+          <w:lang w:val="en-US"/>
+        </w:rPr>
+      </w:pPr>
+    </w:p>
+    <w:p>
+      <w:r>
+        <w:rPr>
+          <w:lang w:val="en-US"/>
+        </w:rPr>
+        <w:t xml:space="preserve">      </w:t>
+      </w:r>
+      <w:r>
+        <w:t xml:space="preserve"># Reiniciar </w:t>
+      </w:r>
+      <w:proofErr w:type="spellStart"/>
+      <w:r>
+        <w:t>nginx</w:t>
+      </w:r>
+      <w:proofErr w:type="spellEnd"/>
+      <w:r>
+        <w:t xml:space="preserve"> desde </w:t>
+      </w:r>
+      <w:proofErr w:type="spellStart"/>
+      <w:r>
+        <w:t>docker-compose</w:t>
+      </w:r>
+      <w:proofErr w:type="spellEnd"/>
+    </w:p>
+    <w:p>
+      <w:r>
+        <w:t xml:space="preserve">      - </w:t>
+      </w:r>
+      <w:proofErr w:type="spellStart"/>
+      <w:r>
+        <w:t>name</w:t>
+      </w:r>
+      <w:proofErr w:type="spellEnd"/>
+      <w:r>
+        <w:t xml:space="preserve">: Reiniciar contenedor </w:t>
+      </w:r>
+      <w:proofErr w:type="spellStart"/>
+      <w:r>
+        <w:t>nginx</w:t>
+      </w:r>
+      <w:proofErr w:type="spellEnd"/>
+    </w:p>
+    <w:p>
+      <w:pPr>
+        <w:rPr>
+          <w:lang w:val="en-US"/>
+        </w:rPr>
+      </w:pPr>
+      <w:r>
+        <w:t xml:space="preserve">        </w:t>
+      </w:r>
+      <w:r>
+        <w:rPr>
+          <w:lang w:val="en-US"/>
+        </w:rPr>
+        <w:t>uses: appleboy/ssh-action@v0.1.10</w:t>
+      </w:r>
+    </w:p>
+    <w:p>
+      <w:pPr>
+        <w:rPr>
+          <w:lang w:val="en-US"/>
+        </w:rPr>
+      </w:pPr>
+      <w:r>
+        <w:rPr>
+          <w:lang w:val="en-US"/>
+        </w:rPr>
+        <w:t>        with:</w:t>
+      </w:r>
+    </w:p>
+    <w:p>
+      <w:pPr>
+        <w:rPr>
+          <w:lang w:val="en-US"/>
+        </w:rPr>
+      </w:pPr>
+      <w:r>
+        <w:rPr>
+          <w:lang w:val="en-US"/>
+        </w:rPr>
+        <w:t>          host: ${{ secrets.VPS_HOST }}</w:t>
+      </w:r>
+    </w:p>
+    <w:p>
+      <w:pPr>
+        <w:rPr>
+          <w:lang w:val="en-US"/>
+        </w:rPr>
+      </w:pPr>
+      <w:r>
+        <w:rPr>
+          <w:lang w:val="en-US"/>
+        </w:rPr>
+        <w:t>          username: ${{ secrets.VPS_USER }}</w:t>
+      </w:r>
+    </w:p>
+    <w:p>
+      <w:pPr>
+        <w:rPr>
+          <w:lang w:val="en-US"/>
+        </w:rPr>
+      </w:pPr>
+      <w:r>
+        <w:rPr>
+          <w:lang w:val="en-US"/>
+        </w:rPr>
+        <w:t>          key: ${{ secrets.VPS_SSH_KEY }}</w:t>
+      </w:r>
+    </w:p>
+    <w:p>
+      <w:pPr>
+        <w:rPr>
+          <w:lang w:val="en-US"/>
+        </w:rPr>
+      </w:pPr>
+      <w:r>
+        <w:rPr>
+          <w:lang w:val="en-US"/>
+        </w:rPr>
+        <w:t>          script: |</w:t>
+      </w:r>
+    </w:p>
+    <w:p>
+      <w:pPr>
+        <w:rPr>
+          <w:lang w:val="en-US"/>
+        </w:rPr>
+      </w:pPr>
+      <w:r>
+        <w:rPr>
+          <w:lang w:val="en-US"/>
+        </w:rPr>
+        <w:t>            cd ~/react-cicd</w:t>
+      </w:r>
+    </w:p>
+    <w:p>
+      <w:pPr>
+        <w:rPr>
+          <w:lang w:val="en-US"/>
+        </w:rPr>
+      </w:pPr>
+      <w:r>
+        <w:rPr>
+          <w:lang w:val="en-US"/>
+        </w:rPr>
+        <w:t>            docker compose down</w:t>
+      </w:r>
+    </w:p>
+    <w:p>
+      <w:r>
+        <w:rPr>
+          <w:lang w:val="en-US"/>
+        </w:rPr>
+        <w:lastRenderedPageBreak/>
+        <w:t xml:space="preserve">            </w:t>
+      </w:r>
+      <w:proofErr w:type="spellStart"/>
+      <w:r>
+        <w:t>docker</w:t>
+      </w:r>
+      <w:proofErr w:type="spellEnd"/>
+      <w:r>
+        <w:t xml:space="preserve"> </w:t>
+      </w:r>
+      <w:proofErr w:type="spellStart"/>
+      <w:r>
+        <w:t>compose</w:t>
+      </w:r>
+      <w:proofErr w:type="spellEnd"/>
+      <w:r>
+        <w:t xml:space="preserve"> up -d</w:t>
+      </w:r>
+    </w:p>
+    <w:p/>
     <w:p/>
     <w:sectPr>
       <w:pgSz w:w="12240" w:h="15840"/>
@@ -3016,6 +4681,17 @@
       <w:spacing w:val="5"/>
     </w:rPr>
   </w:style>
+  <w:style w:type="paragraph" w:styleId="NormalWeb">
+    <w:name w:val="Normal (Web)"/>
+    <w:basedOn w:val="Normal"/>
+    <w:uiPriority w:val="99"/>
+    <w:semiHidden/>
+    <w:unhideWhenUsed/>
+    <w:rsid w:val="00B3142D"/>
+    <w:rPr>
+      <w:rFonts w:ascii="Times New Roman" w:hAnsi="Times New Roman" w:cs="Times New Roman"/>
+    </w:rPr>
+  </w:style>
 </w:styles>
 </file>
 

</xml_diff>